<commit_message>
Se completaron los sprints contemplados.
</commit_message>
<xml_diff>
--- a/docs/Sprints.docx
+++ b/docs/Sprints.docx
@@ -26,7 +26,35 @@
         <w:rPr>
           <w:lang w:val="es-NI"/>
         </w:rPr>
-        <w:t>Durante este sprint se arma la estructura de la base de datos que tendrá la aplicación con el fin de agilizar el proceso de desarrollo de la interfaz y el code behind.</w:t>
+        <w:t xml:space="preserve">Durante este sprint se arma la estructura de la base de datos que tendrá la aplicación con el fin de agilizar el proceso de desarrollo de la interfaz y el </w:t>
+      </w:r>
+      <w:proofErr w:type="spellStart"/>
+      <w:r>
+        <w:rPr>
+          <w:lang w:val="es-NI"/>
+        </w:rPr>
+        <w:t>code</w:t>
+      </w:r>
+      <w:proofErr w:type="spellEnd"/>
+      <w:r>
+        <w:rPr>
+          <w:lang w:val="es-NI"/>
+        </w:rPr>
+        <w:t xml:space="preserve"> </w:t>
+      </w:r>
+      <w:proofErr w:type="spellStart"/>
+      <w:r>
+        <w:rPr>
+          <w:lang w:val="es-NI"/>
+        </w:rPr>
+        <w:t>behind</w:t>
+      </w:r>
+      <w:proofErr w:type="spellEnd"/>
+      <w:r>
+        <w:rPr>
+          <w:lang w:val="es-NI"/>
+        </w:rPr>
+        <w:t>.</w:t>
       </w:r>
     </w:p>
     <w:p>
@@ -110,7 +138,21 @@
         <w:rPr>
           <w:lang w:val="es-NI"/>
         </w:rPr>
-        <w:t xml:space="preserve">En este sprint se creó la pantalla de login y los niveles de acceso que </w:t>
+        <w:t xml:space="preserve">En este sprint se creó la pantalla de </w:t>
+      </w:r>
+      <w:proofErr w:type="spellStart"/>
+      <w:r>
+        <w:rPr>
+          <w:lang w:val="es-NI"/>
+        </w:rPr>
+        <w:t>login</w:t>
+      </w:r>
+      <w:proofErr w:type="spellEnd"/>
+      <w:r>
+        <w:rPr>
+          <w:lang w:val="es-NI"/>
+        </w:rPr>
+        <w:t xml:space="preserve"> y los niveles de acceso que </w:t>
       </w:r>
       <w:r>
         <w:rPr>
@@ -185,20 +227,976 @@
           <w:lang w:val="es-NI"/>
         </w:rPr>
       </w:pPr>
+      <w:proofErr w:type="gramStart"/>
       <w:r>
         <w:rPr>
           <w:lang w:val="es-NI"/>
         </w:rPr>
         <w:t>Deben</w:t>
+      </w:r>
+      <w:proofErr w:type="gramEnd"/>
+      <w:r>
+        <w:rPr>
+          <w:lang w:val="es-NI"/>
+        </w:rPr>
+        <w:t xml:space="preserve"> de haber 3 niveles de acceso: Estudiante, profesor y administrador.</w:t>
+      </w:r>
+    </w:p>
+    <w:p>
+      <w:pPr>
+        <w:rPr>
+          <w:lang w:val="es-NI"/>
+        </w:rPr>
+      </w:pPr>
+      <w:r>
+        <w:rPr>
+          <w:lang w:val="es-NI"/>
+        </w:rPr>
+        <w:t>Entregables</w:t>
+      </w:r>
+    </w:p>
+    <w:p>
+      <w:pPr>
+        <w:pStyle w:val="ListParagraph"/>
+        <w:numPr>
+          <w:ilvl w:val="0"/>
+          <w:numId w:val="4"/>
+        </w:numPr>
+        <w:rPr>
+          <w:lang w:val="es-NI"/>
+        </w:rPr>
+      </w:pPr>
+      <w:r>
+        <w:rPr>
+          <w:lang w:val="es-NI"/>
+        </w:rPr>
+        <w:t xml:space="preserve">Código fuente de la página de </w:t>
+      </w:r>
+      <w:proofErr w:type="spellStart"/>
+      <w:r>
+        <w:rPr>
+          <w:lang w:val="es-NI"/>
+        </w:rPr>
+        <w:t>login</w:t>
+      </w:r>
+      <w:proofErr w:type="spellEnd"/>
+      <w:r>
+        <w:rPr>
+          <w:lang w:val="es-NI"/>
+        </w:rPr>
+        <w:t>.</w:t>
+      </w:r>
+    </w:p>
+    <w:p>
+      <w:pPr>
+        <w:pStyle w:val="Heading1"/>
+        <w:rPr>
+          <w:lang w:val="es-NI"/>
+        </w:rPr>
+      </w:pPr>
+      <w:r>
+        <w:rPr>
+          <w:lang w:val="es-NI"/>
+        </w:rPr>
+        <w:t>Sprint 3 – Módulo de Administrador</w:t>
+      </w:r>
+    </w:p>
+    <w:p>
+      <w:pPr>
+        <w:rPr>
+          <w:lang w:val="es-NI"/>
+        </w:rPr>
+      </w:pPr>
+      <w:r>
+        <w:rPr>
+          <w:lang w:val="es-NI"/>
+        </w:rPr>
+        <w:t>En este sprint se genera</w:t>
+      </w:r>
+      <w:r>
+        <w:rPr>
+          <w:lang w:val="es-NI"/>
+        </w:rPr>
+        <w:t xml:space="preserve"> el área administrativa</w:t>
+      </w:r>
+      <w:r>
+        <w:rPr>
+          <w:lang w:val="es-NI"/>
+        </w:rPr>
+        <w:t xml:space="preserve"> para la creación de los objetos académicos que serán utilizados por la aplicación y los usuarios</w:t>
+      </w:r>
+      <w:r>
+        <w:rPr>
+          <w:lang w:val="es-NI"/>
+        </w:rPr>
+        <w:t>.</w:t>
+      </w:r>
+    </w:p>
+    <w:p>
+      <w:pPr>
+        <w:rPr>
+          <w:lang w:val="es-NI"/>
+        </w:rPr>
+      </w:pPr>
+      <w:r>
+        <w:rPr>
+          <w:lang w:val="es-NI"/>
+        </w:rPr>
+        <w:t>Requerimientos</w:t>
+      </w:r>
+    </w:p>
+    <w:p>
+      <w:pPr>
+        <w:pStyle w:val="ListParagraph"/>
+        <w:numPr>
+          <w:ilvl w:val="0"/>
+          <w:numId w:val="5"/>
+        </w:numPr>
+        <w:rPr>
+          <w:lang w:val="es-NI"/>
+        </w:rPr>
+      </w:pPr>
+      <w:r>
+        <w:rPr>
+          <w:lang w:val="es-NI"/>
+        </w:rPr>
+        <w:t>Se deben de poder crear facultades.</w:t>
+      </w:r>
+    </w:p>
+    <w:p>
+      <w:pPr>
+        <w:pStyle w:val="ListParagraph"/>
+        <w:numPr>
+          <w:ilvl w:val="0"/>
+          <w:numId w:val="5"/>
+        </w:numPr>
+        <w:rPr>
+          <w:lang w:val="es-NI"/>
+        </w:rPr>
+      </w:pPr>
+      <w:r>
+        <w:rPr>
+          <w:lang w:val="es-NI"/>
+        </w:rPr>
+        <w:t>Se deben de poder crear carreras.</w:t>
+      </w:r>
+    </w:p>
+    <w:p>
+      <w:pPr>
+        <w:pStyle w:val="ListParagraph"/>
+        <w:numPr>
+          <w:ilvl w:val="0"/>
+          <w:numId w:val="5"/>
+        </w:numPr>
+        <w:rPr>
+          <w:lang w:val="es-NI"/>
+        </w:rPr>
+      </w:pPr>
+      <w:r>
+        <w:rPr>
+          <w:lang w:val="es-NI"/>
+        </w:rPr>
+        <w:t>Se deben de poder crear asignaturas.</w:t>
+      </w:r>
+    </w:p>
+    <w:p>
+      <w:pPr>
+        <w:pStyle w:val="ListParagraph"/>
+        <w:numPr>
+          <w:ilvl w:val="0"/>
+          <w:numId w:val="5"/>
+        </w:numPr>
+        <w:rPr>
+          <w:lang w:val="es-NI"/>
+        </w:rPr>
+      </w:pPr>
+      <w:r>
+        <w:rPr>
+          <w:lang w:val="es-NI"/>
+        </w:rPr>
+        <w:t>Se deben de poder crear usuarios.</w:t>
+      </w:r>
+    </w:p>
+    <w:p>
+      <w:pPr>
+        <w:pStyle w:val="ListParagraph"/>
+        <w:numPr>
+          <w:ilvl w:val="0"/>
+          <w:numId w:val="5"/>
+        </w:numPr>
+        <w:rPr>
+          <w:lang w:val="es-NI"/>
+        </w:rPr>
+      </w:pPr>
+      <w:r>
+        <w:rPr>
+          <w:lang w:val="es-NI"/>
+        </w:rPr>
+        <w:t>Se deben de poder modificar usuarios.</w:t>
+      </w:r>
+    </w:p>
+    <w:p>
+      <w:pPr>
+        <w:pStyle w:val="ListParagraph"/>
+        <w:numPr>
+          <w:ilvl w:val="0"/>
+          <w:numId w:val="5"/>
+        </w:numPr>
+        <w:rPr>
+          <w:lang w:val="es-NI"/>
+        </w:rPr>
+      </w:pPr>
+      <w:r>
+        <w:rPr>
+          <w:lang w:val="es-NI"/>
+        </w:rPr>
+        <w:t>Se deben de poder inhabilitar usuarios.</w:t>
+      </w:r>
+    </w:p>
+    <w:p>
+      <w:pPr>
+        <w:pStyle w:val="ListParagraph"/>
+        <w:numPr>
+          <w:ilvl w:val="0"/>
+          <w:numId w:val="5"/>
+        </w:numPr>
+        <w:rPr>
+          <w:lang w:val="es-NI"/>
+        </w:rPr>
+      </w:pPr>
+      <w:r>
+        <w:rPr>
+          <w:lang w:val="es-NI"/>
+        </w:rPr>
+        <w:t>Se deben de poder visualizar todos los objetos creados.</w:t>
+      </w:r>
+    </w:p>
+    <w:p>
+      <w:pPr>
+        <w:rPr>
+          <w:lang w:val="es-NI"/>
+        </w:rPr>
+      </w:pPr>
+      <w:r>
+        <w:rPr>
+          <w:lang w:val="es-NI"/>
+        </w:rPr>
+        <w:t>Entregables</w:t>
+      </w:r>
+    </w:p>
+    <w:p>
+      <w:pPr>
+        <w:pStyle w:val="ListParagraph"/>
+        <w:numPr>
+          <w:ilvl w:val="0"/>
+          <w:numId w:val="6"/>
+        </w:numPr>
+        <w:rPr>
+          <w:lang w:val="es-NI"/>
+        </w:rPr>
+      </w:pPr>
+      <w:r>
+        <w:rPr>
+          <w:lang w:val="es-NI"/>
+        </w:rPr>
+        <w:t>Código fuente generado.</w:t>
+      </w:r>
+    </w:p>
+    <w:p>
+      <w:pPr>
+        <w:pStyle w:val="Heading1"/>
+        <w:rPr>
+          <w:lang w:val="es-NI"/>
+        </w:rPr>
+      </w:pPr>
+      <w:r>
+        <w:rPr>
+          <w:lang w:val="es-NI"/>
+        </w:rPr>
+        <w:t>Sprint 4 – Módulo de Estudiantes</w:t>
+      </w:r>
+    </w:p>
+    <w:p>
+      <w:pPr>
+        <w:rPr>
+          <w:lang w:val="es-NI"/>
+        </w:rPr>
+      </w:pPr>
+      <w:r>
+        <w:rPr>
+          <w:lang w:val="es-NI"/>
+        </w:rPr>
+        <w:t>El objetivo de este sprint es de crear la interfaz del usuario de tipo estudiante para que este pueda matricular clases y visualizar la información de la misma.</w:t>
+      </w:r>
+    </w:p>
+    <w:p>
+      <w:pPr>
+        <w:rPr>
+          <w:lang w:val="es-NI"/>
+        </w:rPr>
+      </w:pPr>
+      <w:r>
+        <w:rPr>
+          <w:lang w:val="es-NI"/>
+        </w:rPr>
+        <w:t>Requerimientos</w:t>
+      </w:r>
+    </w:p>
+    <w:p>
+      <w:pPr>
+        <w:pStyle w:val="ListParagraph"/>
+        <w:numPr>
+          <w:ilvl w:val="0"/>
+          <w:numId w:val="7"/>
+        </w:numPr>
+        <w:rPr>
+          <w:lang w:val="es-NI"/>
+        </w:rPr>
+      </w:pPr>
+      <w:r>
+        <w:rPr>
+          <w:lang w:val="es-NI"/>
+        </w:rPr>
+        <w:lastRenderedPageBreak/>
+        <w:t>Se deben de poder matricular asignaturas.</w:t>
+      </w:r>
+    </w:p>
+    <w:p>
+      <w:pPr>
+        <w:pStyle w:val="ListParagraph"/>
+        <w:numPr>
+          <w:ilvl w:val="0"/>
+          <w:numId w:val="7"/>
+        </w:numPr>
+        <w:rPr>
+          <w:lang w:val="es-NI"/>
+        </w:rPr>
+      </w:pPr>
+      <w:r>
+        <w:rPr>
+          <w:lang w:val="es-NI"/>
+        </w:rPr>
+        <w:t>El estudiante debe de poder visualizar la información general de sus clases matriculadas como profesor, horarios, compañeros de clases y nota.</w:t>
+      </w:r>
+    </w:p>
+    <w:p>
+      <w:pPr>
+        <w:rPr>
+          <w:lang w:val="es-NI"/>
+        </w:rPr>
+      </w:pPr>
+      <w:r>
+        <w:rPr>
+          <w:lang w:val="es-NI"/>
+        </w:rPr>
+        <w:t>Entregables</w:t>
+      </w:r>
+    </w:p>
+    <w:p>
+      <w:pPr>
+        <w:pStyle w:val="ListParagraph"/>
+        <w:numPr>
+          <w:ilvl w:val="0"/>
+          <w:numId w:val="8"/>
+        </w:numPr>
+        <w:rPr>
+          <w:lang w:val="es-NI"/>
+        </w:rPr>
+      </w:pPr>
+      <w:r>
+        <w:rPr>
+          <w:lang w:val="es-NI"/>
+        </w:rPr>
+        <w:t>Código fuente generado.</w:t>
+      </w:r>
+    </w:p>
+    <w:p>
+      <w:pPr>
+        <w:pStyle w:val="Heading1"/>
+        <w:rPr>
+          <w:lang w:val="es-NI"/>
+        </w:rPr>
+      </w:pPr>
+      <w:r>
+        <w:rPr>
+          <w:lang w:val="es-NI"/>
+        </w:rPr>
+        <w:t>Sprint 5 – Módulo de Profesores</w:t>
+      </w:r>
+    </w:p>
+    <w:p>
+      <w:pPr>
+        <w:rPr>
+          <w:lang w:val="es-NI"/>
+        </w:rPr>
+      </w:pPr>
+      <w:r>
+        <w:rPr>
+          <w:lang w:val="es-NI"/>
+        </w:rPr>
+        <w:t>Este sprint consiste en generar la interfaz para el usuario profesor donde pueda llevar un control de sus clases asignadas y poner notas para sus estudiantes.</w:t>
+      </w:r>
+    </w:p>
+    <w:p>
+      <w:pPr>
+        <w:rPr>
+          <w:lang w:val="es-NI"/>
+        </w:rPr>
+      </w:pPr>
+      <w:r>
+        <w:rPr>
+          <w:lang w:val="es-NI"/>
+        </w:rPr>
+        <w:t>Requerimientos</w:t>
+      </w:r>
+    </w:p>
+    <w:p>
+      <w:pPr>
+        <w:pStyle w:val="ListParagraph"/>
+        <w:numPr>
+          <w:ilvl w:val="0"/>
+          <w:numId w:val="9"/>
+        </w:numPr>
+        <w:rPr>
+          <w:lang w:val="es-NI"/>
+        </w:rPr>
+      </w:pPr>
+      <w:r>
+        <w:rPr>
+          <w:lang w:val="es-NI"/>
+        </w:rPr>
+        <w:t>Se debe de poder visualizar la información general de la clase como horario, grupo y créditos.</w:t>
+      </w:r>
+    </w:p>
+    <w:p>
+      <w:pPr>
+        <w:pStyle w:val="ListParagraph"/>
+        <w:numPr>
+          <w:ilvl w:val="0"/>
+          <w:numId w:val="9"/>
+        </w:numPr>
+        <w:rPr>
+          <w:lang w:val="es-NI"/>
+        </w:rPr>
+      </w:pPr>
+      <w:r>
+        <w:rPr>
+          <w:lang w:val="es-NI"/>
+        </w:rPr>
+        <w:t>Se deben de poder visualizar los estudiantes en el grupo de clases.</w:t>
+      </w:r>
+    </w:p>
+    <w:p>
+      <w:pPr>
+        <w:pStyle w:val="ListParagraph"/>
+        <w:numPr>
+          <w:ilvl w:val="0"/>
+          <w:numId w:val="9"/>
+        </w:numPr>
+        <w:rPr>
+          <w:lang w:val="es-NI"/>
+        </w:rPr>
+      </w:pPr>
+      <w:r>
+        <w:rPr>
+          <w:lang w:val="es-NI"/>
+        </w:rPr>
+        <w:t>Se deben de poder asignar notas a los usuarios.</w:t>
+      </w:r>
+    </w:p>
+    <w:p>
+      <w:pPr>
+        <w:rPr>
+          <w:lang w:val="es-NI"/>
+        </w:rPr>
+      </w:pPr>
+      <w:r>
+        <w:rPr>
+          <w:lang w:val="es-NI"/>
+        </w:rPr>
+        <w:t>Entregables</w:t>
+      </w:r>
+    </w:p>
+    <w:p>
+      <w:pPr>
+        <w:pStyle w:val="ListParagraph"/>
+        <w:numPr>
+          <w:ilvl w:val="0"/>
+          <w:numId w:val="10"/>
+        </w:numPr>
+        <w:rPr>
+          <w:lang w:val="es-NI"/>
+        </w:rPr>
+      </w:pPr>
+      <w:r>
+        <w:rPr>
+          <w:lang w:val="es-NI"/>
+        </w:rPr>
+        <w:t>Código fuente generado.</w:t>
+      </w:r>
+    </w:p>
+    <w:p>
+      <w:pPr>
+        <w:pStyle w:val="Heading1"/>
+        <w:rPr>
+          <w:lang w:val="es-NI"/>
+        </w:rPr>
+      </w:pPr>
+      <w:r>
+        <w:rPr>
+          <w:lang w:val="es-NI"/>
+        </w:rPr>
+        <w:t>Sprint 6 – Módulo de Perfil</w:t>
+      </w:r>
+    </w:p>
+    <w:p>
+      <w:pPr>
+        <w:rPr>
+          <w:lang w:val="es-NI"/>
+        </w:rPr>
+      </w:pPr>
+      <w:r>
+        <w:rPr>
+          <w:lang w:val="es-NI"/>
+        </w:rPr>
+        <w:t>El objetivo de este sprint es desarrollar la interfaz de perfil de usuarios y el sistema de mensajería.</w:t>
+      </w:r>
+    </w:p>
+    <w:p>
+      <w:pPr>
+        <w:rPr>
+          <w:lang w:val="es-NI"/>
+        </w:rPr>
+      </w:pPr>
+      <w:r>
+        <w:rPr>
+          <w:lang w:val="es-NI"/>
+        </w:rPr>
+        <w:t>Requerimientos</w:t>
+      </w:r>
+    </w:p>
+    <w:p>
+      <w:pPr>
+        <w:pStyle w:val="ListParagraph"/>
+        <w:numPr>
+          <w:ilvl w:val="0"/>
+          <w:numId w:val="11"/>
+        </w:numPr>
+        <w:rPr>
+          <w:lang w:val="es-NI"/>
+        </w:rPr>
+      </w:pPr>
+      <w:r>
+        <w:rPr>
+          <w:lang w:val="es-NI"/>
+        </w:rPr>
+        <w:t>El usuario debe de poder visualizar información de su cuenta como nombre y nivel de acceso.</w:t>
+      </w:r>
+    </w:p>
+    <w:p>
+      <w:pPr>
+        <w:pStyle w:val="ListParagraph"/>
+        <w:numPr>
+          <w:ilvl w:val="0"/>
+          <w:numId w:val="11"/>
+        </w:numPr>
+        <w:rPr>
+          <w:lang w:val="es-NI"/>
+        </w:rPr>
+      </w:pPr>
+      <w:r>
+        <w:rPr>
+          <w:lang w:val="es-NI"/>
+        </w:rPr>
+        <w:t>El usuario debe de poder visualizar los mensajes que se le enviaron a él.</w:t>
+      </w:r>
+    </w:p>
+    <w:p>
+      <w:pPr>
+        <w:pStyle w:val="ListParagraph"/>
+        <w:numPr>
+          <w:ilvl w:val="0"/>
+          <w:numId w:val="11"/>
+        </w:numPr>
+        <w:rPr>
+          <w:lang w:val="es-NI"/>
+        </w:rPr>
+      </w:pPr>
+      <w:r>
+        <w:rPr>
+          <w:lang w:val="es-NI"/>
+        </w:rPr>
+        <w:t>El usuario debe de poder enviar mensajes a otros usuarios.</w:t>
+      </w:r>
+    </w:p>
+    <w:p>
+      <w:pPr>
+        <w:pStyle w:val="ListParagraph"/>
+        <w:numPr>
+          <w:ilvl w:val="0"/>
+          <w:numId w:val="11"/>
+        </w:numPr>
+        <w:rPr>
+          <w:lang w:val="es-NI"/>
+        </w:rPr>
+      </w:pPr>
+      <w:r>
+        <w:rPr>
+          <w:lang w:val="es-NI"/>
+        </w:rPr>
+        <w:t>El usuario debe poder cambiar su contraseña.</w:t>
+      </w:r>
+    </w:p>
+    <w:p>
+      <w:pPr>
+        <w:rPr>
+          <w:lang w:val="es-NI"/>
+        </w:rPr>
+      </w:pPr>
+      <w:r>
+        <w:rPr>
+          <w:lang w:val="es-NI"/>
+        </w:rPr>
+        <w:t>Entregables</w:t>
+      </w:r>
+    </w:p>
+    <w:p>
+      <w:pPr>
+        <w:pStyle w:val="ListParagraph"/>
+        <w:numPr>
+          <w:ilvl w:val="0"/>
+          <w:numId w:val="12"/>
+        </w:numPr>
+        <w:rPr>
+          <w:lang w:val="es-NI"/>
+        </w:rPr>
+      </w:pPr>
+      <w:r>
+        <w:rPr>
+          <w:lang w:val="es-NI"/>
+        </w:rPr>
+        <w:t>Código fuente generado.</w:t>
+      </w:r>
+    </w:p>
+    <w:p>
+      <w:pPr>
+        <w:pStyle w:val="Heading1"/>
+        <w:rPr>
+          <w:lang w:val="es-NI"/>
+        </w:rPr>
+      </w:pPr>
+      <w:r>
+        <w:rPr>
+          <w:lang w:val="es-NI"/>
+        </w:rPr>
+        <w:t xml:space="preserve">Sprint 7 – </w:t>
+      </w:r>
+      <w:proofErr w:type="spellStart"/>
+      <w:r>
+        <w:rPr>
+          <w:lang w:val="es-NI"/>
+        </w:rPr>
+        <w:t>Dashboard</w:t>
+      </w:r>
+      <w:proofErr w:type="spellEnd"/>
+      <w:r>
+        <w:rPr>
+          <w:lang w:val="es-NI"/>
+        </w:rPr>
+        <w:t xml:space="preserve"> Administrativo</w:t>
+      </w:r>
+    </w:p>
+    <w:p>
+      <w:pPr>
+        <w:rPr>
+          <w:lang w:val="es-NI"/>
+        </w:rPr>
+      </w:pPr>
+      <w:r>
+        <w:rPr>
+          <w:lang w:val="es-NI"/>
+        </w:rPr>
+        <w:t xml:space="preserve">La pantalla del </w:t>
+      </w:r>
+      <w:proofErr w:type="spellStart"/>
+      <w:r>
+        <w:rPr>
+          <w:lang w:val="es-NI"/>
+        </w:rPr>
+        <w:t>dashboard</w:t>
+      </w:r>
+      <w:proofErr w:type="spellEnd"/>
+      <w:r>
+        <w:rPr>
+          <w:lang w:val="es-NI"/>
+        </w:rPr>
+        <w:t xml:space="preserve"> administrativo contiene información estadística del uso de la aplicación y le permite al usuario administrador evaluar el rendimiento de la misma.</w:t>
+      </w:r>
+    </w:p>
+    <w:p>
+      <w:pPr>
+        <w:rPr>
+          <w:lang w:val="es-NI"/>
+        </w:rPr>
+      </w:pPr>
+      <w:r>
+        <w:rPr>
+          <w:lang w:val="es-NI"/>
+        </w:rPr>
+        <w:t>Requerimientos</w:t>
+      </w:r>
+    </w:p>
+    <w:p>
+      <w:pPr>
+        <w:pStyle w:val="ListParagraph"/>
+        <w:numPr>
+          <w:ilvl w:val="0"/>
+          <w:numId w:val="13"/>
+        </w:numPr>
+        <w:rPr>
+          <w:lang w:val="es-NI"/>
+        </w:rPr>
+      </w:pPr>
+      <w:r>
+        <w:rPr>
+          <w:lang w:val="es-NI"/>
+        </w:rPr>
+        <w:t>El administrador debe poder de visualizar información relevante al tamaño y estado de la base de datos.</w:t>
+      </w:r>
+    </w:p>
+    <w:p>
+      <w:pPr>
+        <w:pStyle w:val="ListParagraph"/>
+        <w:numPr>
+          <w:ilvl w:val="0"/>
+          <w:numId w:val="13"/>
+        </w:numPr>
+        <w:rPr>
+          <w:lang w:val="es-NI"/>
+        </w:rPr>
+      </w:pPr>
+      <w:r>
+        <w:rPr>
+          <w:lang w:val="es-NI"/>
+        </w:rPr>
+        <w:t>El administrador debe de poder visualizar el número de usuarios totales de la aplicación.</w:t>
+      </w:r>
+    </w:p>
+    <w:p>
+      <w:pPr>
+        <w:pStyle w:val="ListParagraph"/>
+        <w:numPr>
+          <w:ilvl w:val="0"/>
+          <w:numId w:val="13"/>
+        </w:numPr>
+        <w:rPr>
+          <w:lang w:val="es-NI"/>
+        </w:rPr>
+      </w:pPr>
+      <w:r>
+        <w:rPr>
+          <w:lang w:val="es-NI"/>
+        </w:rPr>
+        <w:t>El administrador debe de poder visualizar el número de clases totales en curso.</w:t>
+      </w:r>
+    </w:p>
+    <w:p>
+      <w:pPr>
+        <w:rPr>
+          <w:lang w:val="es-NI"/>
+        </w:rPr>
+      </w:pPr>
+      <w:r>
+        <w:rPr>
+          <w:lang w:val="es-NI"/>
+        </w:rPr>
+        <w:t>Entregables</w:t>
+      </w:r>
+    </w:p>
+    <w:p>
+      <w:pPr>
+        <w:pStyle w:val="ListParagraph"/>
+        <w:numPr>
+          <w:ilvl w:val="0"/>
+          <w:numId w:val="14"/>
+        </w:numPr>
+        <w:rPr>
+          <w:lang w:val="es-NI"/>
+        </w:rPr>
+      </w:pPr>
+      <w:r>
+        <w:rPr>
+          <w:lang w:val="es-NI"/>
+        </w:rPr>
+        <w:t xml:space="preserve">Código fuente del </w:t>
+      </w:r>
+      <w:proofErr w:type="spellStart"/>
+      <w:r>
+        <w:rPr>
+          <w:lang w:val="es-NI"/>
+        </w:rPr>
+        <w:t>dashboard</w:t>
+      </w:r>
+      <w:proofErr w:type="spellEnd"/>
+      <w:r>
+        <w:rPr>
+          <w:lang w:val="es-NI"/>
+        </w:rPr>
+        <w:t>.</w:t>
+      </w:r>
+    </w:p>
+    <w:p>
+      <w:pPr>
+        <w:pStyle w:val="Heading1"/>
+        <w:rPr>
+          <w:lang w:val="es-NI"/>
+        </w:rPr>
+      </w:pPr>
+      <w:r>
+        <w:rPr>
+          <w:lang w:val="es-NI"/>
+        </w:rPr>
+        <w:lastRenderedPageBreak/>
+        <w:t xml:space="preserve">Sprint 8 – </w:t>
+      </w:r>
+      <w:r>
+        <w:rPr>
+          <w:lang w:val="es-NI"/>
+        </w:rPr>
+        <w:t>Servicio de Reporte</w:t>
+      </w:r>
+    </w:p>
+    <w:p>
+      <w:pPr>
+        <w:rPr>
+          <w:lang w:val="es-NI"/>
+        </w:rPr>
+      </w:pPr>
+      <w:r>
+        <w:rPr>
+          <w:lang w:val="es-NI"/>
+        </w:rPr>
+        <w:t>El objetivo de este sprint es generar el API para reportar eventos notables en la aplicación como un log de eventos y estadísticas generales con el fin de facilitar la administración del sistema.</w:t>
+      </w:r>
+    </w:p>
+    <w:p>
+      <w:pPr>
+        <w:rPr>
+          <w:lang w:val="es-NI"/>
+        </w:rPr>
+      </w:pPr>
+      <w:r>
+        <w:rPr>
+          <w:lang w:val="es-NI"/>
+        </w:rPr>
+        <w:t>Requerimientos</w:t>
+      </w:r>
+    </w:p>
+    <w:p>
+      <w:pPr>
+        <w:pStyle w:val="ListParagraph"/>
+        <w:numPr>
+          <w:ilvl w:val="0"/>
+          <w:numId w:val="15"/>
+        </w:numPr>
+        <w:rPr>
+          <w:lang w:val="es-NI"/>
+        </w:rPr>
+      </w:pPr>
+      <w:r>
+        <w:rPr>
+          <w:lang w:val="es-NI"/>
+        </w:rPr>
+        <w:t>El servicio debe llevar un control de los usuarios activos en cualquier momento.</w:t>
+      </w:r>
+    </w:p>
+    <w:p>
+      <w:pPr>
+        <w:pStyle w:val="ListParagraph"/>
+        <w:numPr>
+          <w:ilvl w:val="0"/>
+          <w:numId w:val="15"/>
+        </w:numPr>
+        <w:rPr>
+          <w:lang w:val="es-NI"/>
+        </w:rPr>
+      </w:pPr>
+      <w:r>
+        <w:rPr>
+          <w:lang w:val="es-NI"/>
+        </w:rPr>
+        <w:t>El servicio debe de reportar si la base de datos se encuentra caída.</w:t>
+      </w:r>
+    </w:p>
+    <w:p>
+      <w:pPr>
+        <w:pStyle w:val="ListParagraph"/>
+        <w:numPr>
+          <w:ilvl w:val="0"/>
+          <w:numId w:val="15"/>
+        </w:numPr>
+        <w:rPr>
+          <w:lang w:val="es-NI"/>
+        </w:rPr>
+      </w:pPr>
+      <w:r>
+        <w:rPr>
+          <w:lang w:val="es-NI"/>
+        </w:rPr>
+        <w:t>El servicio debe de reportar si algún usuario intenta ingresar algún recurso fuera de su nivel de acceso.</w:t>
+      </w:r>
+    </w:p>
+    <w:p>
+      <w:pPr>
+        <w:pStyle w:val="ListParagraph"/>
+        <w:numPr>
+          <w:ilvl w:val="0"/>
+          <w:numId w:val="15"/>
+        </w:numPr>
+        <w:rPr>
+          <w:lang w:val="es-NI"/>
+        </w:rPr>
+      </w:pPr>
+      <w:r>
+        <w:rPr>
+          <w:lang w:val="es-NI"/>
+        </w:rPr>
+        <w:t xml:space="preserve">El servicio debe de poder ser integrable al </w:t>
+      </w:r>
+      <w:proofErr w:type="spellStart"/>
+      <w:r>
+        <w:rPr>
+          <w:lang w:val="es-NI"/>
+        </w:rPr>
+        <w:t>dashboard</w:t>
+      </w:r>
+      <w:proofErr w:type="spellEnd"/>
+      <w:r>
+        <w:rPr>
+          <w:lang w:val="es-NI"/>
+        </w:rPr>
+        <w:t xml:space="preserve"> administrativo.</w:t>
+      </w:r>
+    </w:p>
+    <w:p>
+      <w:pPr>
+        <w:pStyle w:val="ListParagraph"/>
+        <w:numPr>
+          <w:ilvl w:val="0"/>
+          <w:numId w:val="15"/>
+        </w:numPr>
+        <w:rPr>
+          <w:lang w:val="es-NI"/>
+        </w:rPr>
+      </w:pPr>
+      <w:r>
+        <w:rPr>
+          <w:lang w:val="es-NI"/>
+        </w:rPr>
+        <w:t>El servicio debe de poder notificar por correo.</w:t>
       </w:r>
       <w:bookmarkStart w:id="0" w:name="_GoBack"/>
       <w:bookmarkEnd w:id="0"/>
-      <w:r>
-        <w:rPr>
-          <w:lang w:val="es-NI"/>
-        </w:rPr>
-        <w:t xml:space="preserve"> de haber 3 niveles de acceso: Estudiante, profesor y administrador.</w:t>
-      </w:r>
     </w:p>
     <w:p>
       <w:pPr>
@@ -218,17 +1216,17 @@
         <w:pStyle w:val="ListParagraph"/>
         <w:numPr>
           <w:ilvl w:val="0"/>
-          <w:numId w:val="4"/>
-        </w:numPr>
-        <w:rPr>
-          <w:lang w:val="es-NI"/>
-        </w:rPr>
-      </w:pPr>
-      <w:r>
-        <w:rPr>
-          <w:lang w:val="es-NI"/>
-        </w:rPr>
-        <w:t>Código fuente de la página de login.</w:t>
+          <w:numId w:val="16"/>
+        </w:numPr>
+        <w:rPr>
+          <w:lang w:val="es-NI"/>
+        </w:rPr>
+      </w:pPr>
+      <w:r>
+        <w:rPr>
+          <w:lang w:val="es-NI"/>
+        </w:rPr>
+        <w:t>Código fuente del servicio.</w:t>
       </w:r>
     </w:p>
     <w:p>
@@ -242,38 +1240,20 @@
         <w:rPr>
           <w:lang w:val="es-NI"/>
         </w:rPr>
-        <w:t>Sprint 3 – Módulo de Administrador</w:t>
-      </w:r>
-    </w:p>
-    <w:p>
-      <w:pPr>
-        <w:rPr>
-          <w:lang w:val="es-NI"/>
-        </w:rPr>
-      </w:pPr>
-      <w:r>
-        <w:rPr>
-          <w:lang w:val="es-NI"/>
-        </w:rPr>
-        <w:t>En este sprint se genera</w:t>
-      </w:r>
-      <w:r>
-        <w:rPr>
-          <w:lang w:val="es-NI"/>
-        </w:rPr>
-        <w:t xml:space="preserve"> el área administrativa</w:t>
-      </w:r>
-      <w:r>
-        <w:rPr>
-          <w:lang w:val="es-NI"/>
-        </w:rPr>
-        <w:t xml:space="preserve"> para la creación de los objetos académicos que serán utilizados por la aplicación y los usuarios</w:t>
-      </w:r>
-      <w:r>
-        <w:rPr>
-          <w:lang w:val="es-NI"/>
-        </w:rPr>
-        <w:t>.</w:t>
+        <w:t>Sprint 9 – Control de Calidad</w:t>
+      </w:r>
+    </w:p>
+    <w:p>
+      <w:pPr>
+        <w:rPr>
+          <w:lang w:val="es-NI"/>
+        </w:rPr>
+      </w:pPr>
+      <w:r>
+        <w:rPr>
+          <w:lang w:val="es-NI"/>
+        </w:rPr>
+        <w:t>Con este sprint se espera desarrollar pruebas extensivas de la aplicación con el fin de identificar debilidades que necesitan se arregladas previo al reléase.</w:t>
       </w:r>
     </w:p>
     <w:p>
@@ -294,125 +1274,109 @@
         <w:pStyle w:val="ListParagraph"/>
         <w:numPr>
           <w:ilvl w:val="0"/>
-          <w:numId w:val="5"/>
-        </w:numPr>
-        <w:rPr>
-          <w:lang w:val="es-NI"/>
-        </w:rPr>
-      </w:pPr>
-      <w:r>
-        <w:rPr>
-          <w:lang w:val="es-NI"/>
-        </w:rPr>
-        <w:t>Se deben de poder crear facultades.</w:t>
-      </w:r>
-    </w:p>
-    <w:p>
-      <w:pPr>
-        <w:pStyle w:val="ListParagraph"/>
-        <w:numPr>
-          <w:ilvl w:val="0"/>
-          <w:numId w:val="5"/>
-        </w:numPr>
-        <w:rPr>
-          <w:lang w:val="es-NI"/>
-        </w:rPr>
-      </w:pPr>
-      <w:r>
-        <w:rPr>
-          <w:lang w:val="es-NI"/>
-        </w:rPr>
-        <w:t>Se deben de poder crear carreras.</w:t>
-      </w:r>
-    </w:p>
-    <w:p>
-      <w:pPr>
-        <w:pStyle w:val="ListParagraph"/>
-        <w:numPr>
-          <w:ilvl w:val="0"/>
-          <w:numId w:val="5"/>
-        </w:numPr>
-        <w:rPr>
-          <w:lang w:val="es-NI"/>
-        </w:rPr>
-      </w:pPr>
-      <w:r>
-        <w:rPr>
-          <w:lang w:val="es-NI"/>
-        </w:rPr>
-        <w:t>Se deben de poder crear asignaturas.</w:t>
-      </w:r>
-    </w:p>
-    <w:p>
-      <w:pPr>
-        <w:pStyle w:val="ListParagraph"/>
-        <w:numPr>
-          <w:ilvl w:val="0"/>
-          <w:numId w:val="5"/>
-        </w:numPr>
-        <w:rPr>
-          <w:lang w:val="es-NI"/>
-        </w:rPr>
-      </w:pPr>
-      <w:r>
-        <w:rPr>
-          <w:lang w:val="es-NI"/>
-        </w:rPr>
-        <w:t>Se deben de poder crear usuarios.</w:t>
-      </w:r>
-    </w:p>
-    <w:p>
-      <w:pPr>
-        <w:pStyle w:val="ListParagraph"/>
-        <w:numPr>
-          <w:ilvl w:val="0"/>
-          <w:numId w:val="5"/>
-        </w:numPr>
-        <w:rPr>
-          <w:lang w:val="es-NI"/>
-        </w:rPr>
-      </w:pPr>
-      <w:r>
-        <w:rPr>
-          <w:lang w:val="es-NI"/>
-        </w:rPr>
-        <w:t>Se deben de poder modificar usuarios.</w:t>
-      </w:r>
-    </w:p>
-    <w:p>
-      <w:pPr>
-        <w:pStyle w:val="ListParagraph"/>
-        <w:numPr>
-          <w:ilvl w:val="0"/>
-          <w:numId w:val="5"/>
-        </w:numPr>
-        <w:rPr>
-          <w:lang w:val="es-NI"/>
-        </w:rPr>
-      </w:pPr>
-      <w:r>
-        <w:rPr>
-          <w:lang w:val="es-NI"/>
-        </w:rPr>
-        <w:t>Se deben de poder inhabilitar usuarios.</w:t>
-      </w:r>
-    </w:p>
-    <w:p>
-      <w:pPr>
-        <w:pStyle w:val="ListParagraph"/>
-        <w:numPr>
-          <w:ilvl w:val="0"/>
-          <w:numId w:val="5"/>
-        </w:numPr>
-        <w:rPr>
-          <w:lang w:val="es-NI"/>
-        </w:rPr>
-      </w:pPr>
-      <w:r>
-        <w:rPr>
-          <w:lang w:val="es-NI"/>
-        </w:rPr>
-        <w:t>Se deben de poder visualizar todos los objetos creados.</w:t>
+          <w:numId w:val="17"/>
+        </w:numPr>
+        <w:rPr>
+          <w:lang w:val="es-NI"/>
+        </w:rPr>
+      </w:pPr>
+      <w:r>
+        <w:rPr>
+          <w:lang w:val="es-NI"/>
+        </w:rPr>
+        <w:t xml:space="preserve">Se deben de realizar </w:t>
+      </w:r>
+      <w:proofErr w:type="spellStart"/>
+      <w:r>
+        <w:rPr>
+          <w:lang w:val="es-NI"/>
+        </w:rPr>
+        <w:t>unit</w:t>
+      </w:r>
+      <w:proofErr w:type="spellEnd"/>
+      <w:r>
+        <w:rPr>
+          <w:lang w:val="es-NI"/>
+        </w:rPr>
+        <w:t xml:space="preserve"> </w:t>
+      </w:r>
+      <w:proofErr w:type="spellStart"/>
+      <w:r>
+        <w:rPr>
+          <w:lang w:val="es-NI"/>
+        </w:rPr>
+        <w:t>tests</w:t>
+      </w:r>
+      <w:proofErr w:type="spellEnd"/>
+      <w:r>
+        <w:rPr>
+          <w:lang w:val="es-NI"/>
+        </w:rPr>
+        <w:t xml:space="preserve"> en cada módulo del sistema.</w:t>
+      </w:r>
+    </w:p>
+    <w:p>
+      <w:pPr>
+        <w:pStyle w:val="ListParagraph"/>
+        <w:numPr>
+          <w:ilvl w:val="0"/>
+          <w:numId w:val="17"/>
+        </w:numPr>
+        <w:rPr>
+          <w:lang w:val="es-NI"/>
+        </w:rPr>
+      </w:pPr>
+      <w:r>
+        <w:rPr>
+          <w:lang w:val="es-NI"/>
+        </w:rPr>
+        <w:t>Se deben realizar pruebas de integración entre los módulos.</w:t>
+      </w:r>
+    </w:p>
+    <w:p>
+      <w:pPr>
+        <w:pStyle w:val="ListParagraph"/>
+        <w:numPr>
+          <w:ilvl w:val="0"/>
+          <w:numId w:val="17"/>
+        </w:numPr>
+        <w:rPr>
+          <w:lang w:val="es-NI"/>
+        </w:rPr>
+      </w:pPr>
+      <w:r>
+        <w:rPr>
+          <w:lang w:val="es-NI"/>
+        </w:rPr>
+        <w:t xml:space="preserve">Se deben de realizar pruebas sobre el </w:t>
+      </w:r>
+      <w:proofErr w:type="spellStart"/>
+      <w:r>
+        <w:rPr>
+          <w:lang w:val="es-NI"/>
+        </w:rPr>
+        <w:t>front</w:t>
+      </w:r>
+      <w:proofErr w:type="spellEnd"/>
+      <w:r>
+        <w:rPr>
+          <w:lang w:val="es-NI"/>
+        </w:rPr>
+        <w:t xml:space="preserve"> </w:t>
+      </w:r>
+      <w:proofErr w:type="spellStart"/>
+      <w:r>
+        <w:rPr>
+          <w:lang w:val="es-NI"/>
+        </w:rPr>
+        <w:t>end</w:t>
+      </w:r>
+      <w:proofErr w:type="spellEnd"/>
+      <w:r>
+        <w:rPr>
+          <w:lang w:val="es-NI"/>
+        </w:rPr>
+        <w:t xml:space="preserve"> del sistema.</w:t>
       </w:r>
     </w:p>
     <w:p>
@@ -433,258 +1397,18 @@
         <w:pStyle w:val="ListParagraph"/>
         <w:numPr>
           <w:ilvl w:val="0"/>
-          <w:numId w:val="6"/>
-        </w:numPr>
-        <w:rPr>
-          <w:lang w:val="es-NI"/>
-        </w:rPr>
-      </w:pPr>
-      <w:r>
-        <w:rPr>
-          <w:lang w:val="es-NI"/>
-        </w:rPr>
-        <w:t>Código fuente generado.</w:t>
-      </w:r>
-    </w:p>
-    <w:p>
-      <w:pPr>
-        <w:pStyle w:val="Heading1"/>
-        <w:rPr>
-          <w:lang w:val="es-NI"/>
-        </w:rPr>
-      </w:pPr>
-      <w:r>
-        <w:rPr>
-          <w:lang w:val="es-NI"/>
-        </w:rPr>
-        <w:t>Sprint 4 – Módulo de Estudiantes</w:t>
-      </w:r>
-    </w:p>
-    <w:p>
-      <w:pPr>
-        <w:rPr>
-          <w:lang w:val="es-NI"/>
-        </w:rPr>
-      </w:pPr>
-      <w:r>
-        <w:rPr>
-          <w:lang w:val="es-NI"/>
-        </w:rPr>
-        <w:t>El objetivo de este sprint es de crear la interfaz del usuario de tipo estudiante para que este pueda matricular clases y visualizar la información de la misma.</w:t>
-      </w:r>
-    </w:p>
-    <w:p>
-      <w:pPr>
-        <w:rPr>
-          <w:lang w:val="es-NI"/>
-        </w:rPr>
-      </w:pPr>
-      <w:r>
-        <w:rPr>
-          <w:lang w:val="es-NI"/>
-        </w:rPr>
-        <w:t>Requerimientos</w:t>
-      </w:r>
-    </w:p>
-    <w:p>
-      <w:pPr>
-        <w:pStyle w:val="ListParagraph"/>
-        <w:numPr>
-          <w:ilvl w:val="0"/>
-          <w:numId w:val="7"/>
-        </w:numPr>
-        <w:rPr>
-          <w:lang w:val="es-NI"/>
-        </w:rPr>
-      </w:pPr>
-      <w:r>
-        <w:rPr>
-          <w:lang w:val="es-NI"/>
-        </w:rPr>
-        <w:lastRenderedPageBreak/>
-        <w:t>Se deben de poder matricular asignaturas.</w:t>
-      </w:r>
-    </w:p>
-    <w:p>
-      <w:pPr>
-        <w:pStyle w:val="ListParagraph"/>
-        <w:numPr>
-          <w:ilvl w:val="0"/>
-          <w:numId w:val="7"/>
-        </w:numPr>
-        <w:rPr>
-          <w:lang w:val="es-NI"/>
-        </w:rPr>
-      </w:pPr>
-      <w:r>
-        <w:rPr>
-          <w:lang w:val="es-NI"/>
-        </w:rPr>
-        <w:t>El estudiante debe de poder visualizar la información general de sus clases matriculadas como profesor, horarios, compañeros de clases y nota.</w:t>
-      </w:r>
-    </w:p>
-    <w:p>
-      <w:pPr>
-        <w:rPr>
-          <w:lang w:val="es-NI"/>
-        </w:rPr>
-      </w:pPr>
-      <w:r>
-        <w:rPr>
-          <w:lang w:val="es-NI"/>
-        </w:rPr>
-        <w:t>Entregables</w:t>
-      </w:r>
-    </w:p>
-    <w:p>
-      <w:pPr>
-        <w:pStyle w:val="ListParagraph"/>
-        <w:numPr>
-          <w:ilvl w:val="0"/>
-          <w:numId w:val="8"/>
-        </w:numPr>
-        <w:rPr>
-          <w:lang w:val="es-NI"/>
-        </w:rPr>
-      </w:pPr>
-      <w:r>
-        <w:rPr>
-          <w:lang w:val="es-NI"/>
-        </w:rPr>
-        <w:t>Código fuente generado.</w:t>
-      </w:r>
-    </w:p>
-    <w:p>
-      <w:pPr>
-        <w:pStyle w:val="Heading1"/>
-        <w:rPr>
-          <w:lang w:val="es-NI"/>
-        </w:rPr>
-      </w:pPr>
-      <w:r>
-        <w:rPr>
-          <w:lang w:val="es-NI"/>
-        </w:rPr>
-        <w:t>Sprint 5 – Módulo de Profesores</w:t>
-      </w:r>
-    </w:p>
-    <w:p>
-      <w:pPr>
-        <w:rPr>
-          <w:lang w:val="es-NI"/>
-        </w:rPr>
-      </w:pPr>
-      <w:r>
-        <w:rPr>
-          <w:lang w:val="es-NI"/>
-        </w:rPr>
-        <w:t>Este sprint consiste en generar la interfaz para el usuario profesor donde pueda llevar un control de sus clases asignadas y poner notas para sus estudiantes.</w:t>
-      </w:r>
-    </w:p>
-    <w:p>
-      <w:pPr>
-        <w:rPr>
-          <w:lang w:val="es-NI"/>
-        </w:rPr>
-      </w:pPr>
-      <w:r>
-        <w:rPr>
-          <w:lang w:val="es-NI"/>
-        </w:rPr>
-        <w:t>Requerimientos</w:t>
-      </w:r>
-    </w:p>
-    <w:p>
-      <w:pPr>
-        <w:pStyle w:val="ListParagraph"/>
-        <w:numPr>
-          <w:ilvl w:val="0"/>
-          <w:numId w:val="9"/>
-        </w:numPr>
-        <w:rPr>
-          <w:lang w:val="es-NI"/>
-        </w:rPr>
-      </w:pPr>
-      <w:r>
-        <w:rPr>
-          <w:lang w:val="es-NI"/>
-        </w:rPr>
-        <w:t>Se debe de poder visualizar la información general de la clase como horario, grupo y créditos.</w:t>
-      </w:r>
-    </w:p>
-    <w:p>
-      <w:pPr>
-        <w:pStyle w:val="ListParagraph"/>
-        <w:numPr>
-          <w:ilvl w:val="0"/>
-          <w:numId w:val="9"/>
-        </w:numPr>
-        <w:rPr>
-          <w:lang w:val="es-NI"/>
-        </w:rPr>
-      </w:pPr>
-      <w:r>
-        <w:rPr>
-          <w:lang w:val="es-NI"/>
-        </w:rPr>
-        <w:t>Se deben de poder visualizar los estudiantes en el grupo de clases.</w:t>
-      </w:r>
-    </w:p>
-    <w:p>
-      <w:pPr>
-        <w:pStyle w:val="ListParagraph"/>
-        <w:numPr>
-          <w:ilvl w:val="0"/>
-          <w:numId w:val="9"/>
-        </w:numPr>
-        <w:rPr>
-          <w:lang w:val="es-NI"/>
-        </w:rPr>
-      </w:pPr>
-      <w:r>
-        <w:rPr>
-          <w:lang w:val="es-NI"/>
-        </w:rPr>
-        <w:t>Se deben de poder asignar notas a los usuarios.</w:t>
-      </w:r>
-    </w:p>
-    <w:p>
-      <w:pPr>
-        <w:rPr>
-          <w:lang w:val="es-NI"/>
-        </w:rPr>
-      </w:pPr>
-      <w:r>
-        <w:rPr>
-          <w:lang w:val="es-NI"/>
-        </w:rPr>
-        <w:t>Entregables</w:t>
-      </w:r>
-    </w:p>
-    <w:p>
-      <w:pPr>
-        <w:pStyle w:val="ListParagraph"/>
-        <w:numPr>
-          <w:ilvl w:val="0"/>
-          <w:numId w:val="10"/>
-        </w:numPr>
-        <w:rPr>
-          <w:lang w:val="es-NI"/>
-        </w:rPr>
-      </w:pPr>
-      <w:r>
-        <w:rPr>
-          <w:lang w:val="es-NI"/>
-        </w:rPr>
-        <w:t>Código fuente generado.</w:t>
-      </w:r>
-    </w:p>
-    <w:p>
-      <w:pPr>
-        <w:rPr>
-          <w:lang w:val="es-NI"/>
-        </w:rPr>
-      </w:pPr>
+          <w:numId w:val="18"/>
+        </w:numPr>
+        <w:rPr>
+          <w:lang w:val="es-NI"/>
+        </w:rPr>
+      </w:pPr>
+      <w:r>
+        <w:rPr>
+          <w:lang w:val="es-NI"/>
+        </w:rPr>
+        <w:t>Reporte evaluativo de las pruebas.</w:t>
+      </w:r>
     </w:p>
     <w:sectPr>
       <w:pgSz w:w="12240" w:h="15840"/>
@@ -701,7 +1425,7 @@
   <w:abstractNum w:abstractNumId="0" w15:restartNumberingAfterBreak="0">
     <w:nsid w:val="039A5EA1"/>
     <w:multiLevelType w:val="hybridMultilevel"/>
-    <w:tmpl w:val="192C03AA"/>
+    <w:tmpl w:val="E7DA3E08"/>
     <w:lvl w:ilvl="0" w:tplc="0409000F">
       <w:start w:val="1"/>
       <w:numFmt w:val="decimal"/>
@@ -785,6 +1509,92 @@
     </w:lvl>
   </w:abstractNum>
   <w:abstractNum w:abstractNumId="1" w15:restartNumberingAfterBreak="0">
+    <w:nsid w:val="05BD62F7"/>
+    <w:multiLevelType w:val="hybridMultilevel"/>
+    <w:tmpl w:val="E6E6B978"/>
+    <w:lvl w:ilvl="0" w:tplc="0409000F">
+      <w:start w:val="1"/>
+      <w:numFmt w:val="decimal"/>
+      <w:lvlText w:val="%1."/>
+      <w:lvlJc w:val="left"/>
+      <w:pPr>
+        <w:ind w:left="720" w:hanging="360"/>
+      </w:pPr>
+    </w:lvl>
+    <w:lvl w:ilvl="1" w:tplc="04090019" w:tentative="1">
+      <w:start w:val="1"/>
+      <w:numFmt w:val="lowerLetter"/>
+      <w:lvlText w:val="%2."/>
+      <w:lvlJc w:val="left"/>
+      <w:pPr>
+        <w:ind w:left="1440" w:hanging="360"/>
+      </w:pPr>
+    </w:lvl>
+    <w:lvl w:ilvl="2" w:tplc="0409001B" w:tentative="1">
+      <w:start w:val="1"/>
+      <w:numFmt w:val="lowerRoman"/>
+      <w:lvlText w:val="%3."/>
+      <w:lvlJc w:val="right"/>
+      <w:pPr>
+        <w:ind w:left="2160" w:hanging="180"/>
+      </w:pPr>
+    </w:lvl>
+    <w:lvl w:ilvl="3" w:tplc="0409000F" w:tentative="1">
+      <w:start w:val="1"/>
+      <w:numFmt w:val="decimal"/>
+      <w:lvlText w:val="%4."/>
+      <w:lvlJc w:val="left"/>
+      <w:pPr>
+        <w:ind w:left="2880" w:hanging="360"/>
+      </w:pPr>
+    </w:lvl>
+    <w:lvl w:ilvl="4" w:tplc="04090019" w:tentative="1">
+      <w:start w:val="1"/>
+      <w:numFmt w:val="lowerLetter"/>
+      <w:lvlText w:val="%5."/>
+      <w:lvlJc w:val="left"/>
+      <w:pPr>
+        <w:ind w:left="3600" w:hanging="360"/>
+      </w:pPr>
+    </w:lvl>
+    <w:lvl w:ilvl="5" w:tplc="0409001B" w:tentative="1">
+      <w:start w:val="1"/>
+      <w:numFmt w:val="lowerRoman"/>
+      <w:lvlText w:val="%6."/>
+      <w:lvlJc w:val="right"/>
+      <w:pPr>
+        <w:ind w:left="4320" w:hanging="180"/>
+      </w:pPr>
+    </w:lvl>
+    <w:lvl w:ilvl="6" w:tplc="0409000F" w:tentative="1">
+      <w:start w:val="1"/>
+      <w:numFmt w:val="decimal"/>
+      <w:lvlText w:val="%7."/>
+      <w:lvlJc w:val="left"/>
+      <w:pPr>
+        <w:ind w:left="5040" w:hanging="360"/>
+      </w:pPr>
+    </w:lvl>
+    <w:lvl w:ilvl="7" w:tplc="04090019" w:tentative="1">
+      <w:start w:val="1"/>
+      <w:numFmt w:val="lowerLetter"/>
+      <w:lvlText w:val="%8."/>
+      <w:lvlJc w:val="left"/>
+      <w:pPr>
+        <w:ind w:left="5760" w:hanging="360"/>
+      </w:pPr>
+    </w:lvl>
+    <w:lvl w:ilvl="8" w:tplc="0409001B" w:tentative="1">
+      <w:start w:val="1"/>
+      <w:numFmt w:val="lowerRoman"/>
+      <w:lvlText w:val="%9."/>
+      <w:lvlJc w:val="right"/>
+      <w:pPr>
+        <w:ind w:left="6480" w:hanging="180"/>
+      </w:pPr>
+    </w:lvl>
+  </w:abstractNum>
+  <w:abstractNum w:abstractNumId="2" w15:restartNumberingAfterBreak="0">
     <w:nsid w:val="09F76B13"/>
     <w:multiLevelType w:val="hybridMultilevel"/>
     <w:tmpl w:val="B27E19D8"/>
@@ -870,7 +1680,93 @@
       </w:pPr>
     </w:lvl>
   </w:abstractNum>
-  <w:abstractNum w:abstractNumId="2" w15:restartNumberingAfterBreak="0">
+  <w:abstractNum w:abstractNumId="3" w15:restartNumberingAfterBreak="0">
+    <w:nsid w:val="12044EA6"/>
+    <w:multiLevelType w:val="hybridMultilevel"/>
+    <w:tmpl w:val="E6E6B978"/>
+    <w:lvl w:ilvl="0" w:tplc="0409000F">
+      <w:start w:val="1"/>
+      <w:numFmt w:val="decimal"/>
+      <w:lvlText w:val="%1."/>
+      <w:lvlJc w:val="left"/>
+      <w:pPr>
+        <w:ind w:left="720" w:hanging="360"/>
+      </w:pPr>
+    </w:lvl>
+    <w:lvl w:ilvl="1" w:tplc="04090019" w:tentative="1">
+      <w:start w:val="1"/>
+      <w:numFmt w:val="lowerLetter"/>
+      <w:lvlText w:val="%2."/>
+      <w:lvlJc w:val="left"/>
+      <w:pPr>
+        <w:ind w:left="1440" w:hanging="360"/>
+      </w:pPr>
+    </w:lvl>
+    <w:lvl w:ilvl="2" w:tplc="0409001B" w:tentative="1">
+      <w:start w:val="1"/>
+      <w:numFmt w:val="lowerRoman"/>
+      <w:lvlText w:val="%3."/>
+      <w:lvlJc w:val="right"/>
+      <w:pPr>
+        <w:ind w:left="2160" w:hanging="180"/>
+      </w:pPr>
+    </w:lvl>
+    <w:lvl w:ilvl="3" w:tplc="0409000F" w:tentative="1">
+      <w:start w:val="1"/>
+      <w:numFmt w:val="decimal"/>
+      <w:lvlText w:val="%4."/>
+      <w:lvlJc w:val="left"/>
+      <w:pPr>
+        <w:ind w:left="2880" w:hanging="360"/>
+      </w:pPr>
+    </w:lvl>
+    <w:lvl w:ilvl="4" w:tplc="04090019" w:tentative="1">
+      <w:start w:val="1"/>
+      <w:numFmt w:val="lowerLetter"/>
+      <w:lvlText w:val="%5."/>
+      <w:lvlJc w:val="left"/>
+      <w:pPr>
+        <w:ind w:left="3600" w:hanging="360"/>
+      </w:pPr>
+    </w:lvl>
+    <w:lvl w:ilvl="5" w:tplc="0409001B" w:tentative="1">
+      <w:start w:val="1"/>
+      <w:numFmt w:val="lowerRoman"/>
+      <w:lvlText w:val="%6."/>
+      <w:lvlJc w:val="right"/>
+      <w:pPr>
+        <w:ind w:left="4320" w:hanging="180"/>
+      </w:pPr>
+    </w:lvl>
+    <w:lvl w:ilvl="6" w:tplc="0409000F" w:tentative="1">
+      <w:start w:val="1"/>
+      <w:numFmt w:val="decimal"/>
+      <w:lvlText w:val="%7."/>
+      <w:lvlJc w:val="left"/>
+      <w:pPr>
+        <w:ind w:left="5040" w:hanging="360"/>
+      </w:pPr>
+    </w:lvl>
+    <w:lvl w:ilvl="7" w:tplc="04090019" w:tentative="1">
+      <w:start w:val="1"/>
+      <w:numFmt w:val="lowerLetter"/>
+      <w:lvlText w:val="%8."/>
+      <w:lvlJc w:val="left"/>
+      <w:pPr>
+        <w:ind w:left="5760" w:hanging="360"/>
+      </w:pPr>
+    </w:lvl>
+    <w:lvl w:ilvl="8" w:tplc="0409001B" w:tentative="1">
+      <w:start w:val="1"/>
+      <w:numFmt w:val="lowerRoman"/>
+      <w:lvlText w:val="%9."/>
+      <w:lvlJc w:val="right"/>
+      <w:pPr>
+        <w:ind w:left="6480" w:hanging="180"/>
+      </w:pPr>
+    </w:lvl>
+  </w:abstractNum>
+  <w:abstractNum w:abstractNumId="4" w15:restartNumberingAfterBreak="0">
     <w:nsid w:val="120D419C"/>
     <w:multiLevelType w:val="hybridMultilevel"/>
     <w:tmpl w:val="E896804E"/>
@@ -956,7 +1852,93 @@
       </w:pPr>
     </w:lvl>
   </w:abstractNum>
-  <w:abstractNum w:abstractNumId="3" w15:restartNumberingAfterBreak="0">
+  <w:abstractNum w:abstractNumId="5" w15:restartNumberingAfterBreak="0">
+    <w:nsid w:val="170D0D71"/>
+    <w:multiLevelType w:val="hybridMultilevel"/>
+    <w:tmpl w:val="07D02B68"/>
+    <w:lvl w:ilvl="0" w:tplc="0409000F">
+      <w:start w:val="1"/>
+      <w:numFmt w:val="decimal"/>
+      <w:lvlText w:val="%1."/>
+      <w:lvlJc w:val="left"/>
+      <w:pPr>
+        <w:ind w:left="720" w:hanging="360"/>
+      </w:pPr>
+    </w:lvl>
+    <w:lvl w:ilvl="1" w:tplc="04090019" w:tentative="1">
+      <w:start w:val="1"/>
+      <w:numFmt w:val="lowerLetter"/>
+      <w:lvlText w:val="%2."/>
+      <w:lvlJc w:val="left"/>
+      <w:pPr>
+        <w:ind w:left="1440" w:hanging="360"/>
+      </w:pPr>
+    </w:lvl>
+    <w:lvl w:ilvl="2" w:tplc="0409001B" w:tentative="1">
+      <w:start w:val="1"/>
+      <w:numFmt w:val="lowerRoman"/>
+      <w:lvlText w:val="%3."/>
+      <w:lvlJc w:val="right"/>
+      <w:pPr>
+        <w:ind w:left="2160" w:hanging="180"/>
+      </w:pPr>
+    </w:lvl>
+    <w:lvl w:ilvl="3" w:tplc="0409000F" w:tentative="1">
+      <w:start w:val="1"/>
+      <w:numFmt w:val="decimal"/>
+      <w:lvlText w:val="%4."/>
+      <w:lvlJc w:val="left"/>
+      <w:pPr>
+        <w:ind w:left="2880" w:hanging="360"/>
+      </w:pPr>
+    </w:lvl>
+    <w:lvl w:ilvl="4" w:tplc="04090019" w:tentative="1">
+      <w:start w:val="1"/>
+      <w:numFmt w:val="lowerLetter"/>
+      <w:lvlText w:val="%5."/>
+      <w:lvlJc w:val="left"/>
+      <w:pPr>
+        <w:ind w:left="3600" w:hanging="360"/>
+      </w:pPr>
+    </w:lvl>
+    <w:lvl w:ilvl="5" w:tplc="0409001B" w:tentative="1">
+      <w:start w:val="1"/>
+      <w:numFmt w:val="lowerRoman"/>
+      <w:lvlText w:val="%6."/>
+      <w:lvlJc w:val="right"/>
+      <w:pPr>
+        <w:ind w:left="4320" w:hanging="180"/>
+      </w:pPr>
+    </w:lvl>
+    <w:lvl w:ilvl="6" w:tplc="0409000F" w:tentative="1">
+      <w:start w:val="1"/>
+      <w:numFmt w:val="decimal"/>
+      <w:lvlText w:val="%7."/>
+      <w:lvlJc w:val="left"/>
+      <w:pPr>
+        <w:ind w:left="5040" w:hanging="360"/>
+      </w:pPr>
+    </w:lvl>
+    <w:lvl w:ilvl="7" w:tplc="04090019" w:tentative="1">
+      <w:start w:val="1"/>
+      <w:numFmt w:val="lowerLetter"/>
+      <w:lvlText w:val="%8."/>
+      <w:lvlJc w:val="left"/>
+      <w:pPr>
+        <w:ind w:left="5760" w:hanging="360"/>
+      </w:pPr>
+    </w:lvl>
+    <w:lvl w:ilvl="8" w:tplc="0409001B" w:tentative="1">
+      <w:start w:val="1"/>
+      <w:numFmt w:val="lowerRoman"/>
+      <w:lvlText w:val="%9."/>
+      <w:lvlJc w:val="right"/>
+      <w:pPr>
+        <w:ind w:left="6480" w:hanging="180"/>
+      </w:pPr>
+    </w:lvl>
+  </w:abstractNum>
+  <w:abstractNum w:abstractNumId="6" w15:restartNumberingAfterBreak="0">
     <w:nsid w:val="1F9A12B1"/>
     <w:multiLevelType w:val="hybridMultilevel"/>
     <w:tmpl w:val="3A38F4B2"/>
@@ -1042,7 +2024,7 @@
       </w:pPr>
     </w:lvl>
   </w:abstractNum>
-  <w:abstractNum w:abstractNumId="4" w15:restartNumberingAfterBreak="0">
+  <w:abstractNum w:abstractNumId="7" w15:restartNumberingAfterBreak="0">
     <w:nsid w:val="23E13701"/>
     <w:multiLevelType w:val="hybridMultilevel"/>
     <w:tmpl w:val="3A38F4B2"/>
@@ -1128,7 +2110,7 @@
       </w:pPr>
     </w:lvl>
   </w:abstractNum>
-  <w:abstractNum w:abstractNumId="5" w15:restartNumberingAfterBreak="0">
+  <w:abstractNum w:abstractNumId="8" w15:restartNumberingAfterBreak="0">
     <w:nsid w:val="2D7D4EE2"/>
     <w:multiLevelType w:val="hybridMultilevel"/>
     <w:tmpl w:val="A8427BF2"/>
@@ -1214,7 +2196,179 @@
       </w:pPr>
     </w:lvl>
   </w:abstractNum>
-  <w:abstractNum w:abstractNumId="6" w15:restartNumberingAfterBreak="0">
+  <w:abstractNum w:abstractNumId="9" w15:restartNumberingAfterBreak="0">
+    <w:nsid w:val="367E2D38"/>
+    <w:multiLevelType w:val="hybridMultilevel"/>
+    <w:tmpl w:val="D78E1448"/>
+    <w:lvl w:ilvl="0" w:tplc="0409000F">
+      <w:start w:val="1"/>
+      <w:numFmt w:val="decimal"/>
+      <w:lvlText w:val="%1."/>
+      <w:lvlJc w:val="left"/>
+      <w:pPr>
+        <w:ind w:left="720" w:hanging="360"/>
+      </w:pPr>
+    </w:lvl>
+    <w:lvl w:ilvl="1" w:tplc="04090019" w:tentative="1">
+      <w:start w:val="1"/>
+      <w:numFmt w:val="lowerLetter"/>
+      <w:lvlText w:val="%2."/>
+      <w:lvlJc w:val="left"/>
+      <w:pPr>
+        <w:ind w:left="1440" w:hanging="360"/>
+      </w:pPr>
+    </w:lvl>
+    <w:lvl w:ilvl="2" w:tplc="0409001B" w:tentative="1">
+      <w:start w:val="1"/>
+      <w:numFmt w:val="lowerRoman"/>
+      <w:lvlText w:val="%3."/>
+      <w:lvlJc w:val="right"/>
+      <w:pPr>
+        <w:ind w:left="2160" w:hanging="180"/>
+      </w:pPr>
+    </w:lvl>
+    <w:lvl w:ilvl="3" w:tplc="0409000F" w:tentative="1">
+      <w:start w:val="1"/>
+      <w:numFmt w:val="decimal"/>
+      <w:lvlText w:val="%4."/>
+      <w:lvlJc w:val="left"/>
+      <w:pPr>
+        <w:ind w:left="2880" w:hanging="360"/>
+      </w:pPr>
+    </w:lvl>
+    <w:lvl w:ilvl="4" w:tplc="04090019" w:tentative="1">
+      <w:start w:val="1"/>
+      <w:numFmt w:val="lowerLetter"/>
+      <w:lvlText w:val="%5."/>
+      <w:lvlJc w:val="left"/>
+      <w:pPr>
+        <w:ind w:left="3600" w:hanging="360"/>
+      </w:pPr>
+    </w:lvl>
+    <w:lvl w:ilvl="5" w:tplc="0409001B" w:tentative="1">
+      <w:start w:val="1"/>
+      <w:numFmt w:val="lowerRoman"/>
+      <w:lvlText w:val="%6."/>
+      <w:lvlJc w:val="right"/>
+      <w:pPr>
+        <w:ind w:left="4320" w:hanging="180"/>
+      </w:pPr>
+    </w:lvl>
+    <w:lvl w:ilvl="6" w:tplc="0409000F" w:tentative="1">
+      <w:start w:val="1"/>
+      <w:numFmt w:val="decimal"/>
+      <w:lvlText w:val="%7."/>
+      <w:lvlJc w:val="left"/>
+      <w:pPr>
+        <w:ind w:left="5040" w:hanging="360"/>
+      </w:pPr>
+    </w:lvl>
+    <w:lvl w:ilvl="7" w:tplc="04090019" w:tentative="1">
+      <w:start w:val="1"/>
+      <w:numFmt w:val="lowerLetter"/>
+      <w:lvlText w:val="%8."/>
+      <w:lvlJc w:val="left"/>
+      <w:pPr>
+        <w:ind w:left="5760" w:hanging="360"/>
+      </w:pPr>
+    </w:lvl>
+    <w:lvl w:ilvl="8" w:tplc="0409001B" w:tentative="1">
+      <w:start w:val="1"/>
+      <w:numFmt w:val="lowerRoman"/>
+      <w:lvlText w:val="%9."/>
+      <w:lvlJc w:val="right"/>
+      <w:pPr>
+        <w:ind w:left="6480" w:hanging="180"/>
+      </w:pPr>
+    </w:lvl>
+  </w:abstractNum>
+  <w:abstractNum w:abstractNumId="10" w15:restartNumberingAfterBreak="0">
+    <w:nsid w:val="3A4F34AD"/>
+    <w:multiLevelType w:val="hybridMultilevel"/>
+    <w:tmpl w:val="3252F574"/>
+    <w:lvl w:ilvl="0" w:tplc="0409000F">
+      <w:start w:val="1"/>
+      <w:numFmt w:val="decimal"/>
+      <w:lvlText w:val="%1."/>
+      <w:lvlJc w:val="left"/>
+      <w:pPr>
+        <w:ind w:left="720" w:hanging="360"/>
+      </w:pPr>
+    </w:lvl>
+    <w:lvl w:ilvl="1" w:tplc="04090019" w:tentative="1">
+      <w:start w:val="1"/>
+      <w:numFmt w:val="lowerLetter"/>
+      <w:lvlText w:val="%2."/>
+      <w:lvlJc w:val="left"/>
+      <w:pPr>
+        <w:ind w:left="1440" w:hanging="360"/>
+      </w:pPr>
+    </w:lvl>
+    <w:lvl w:ilvl="2" w:tplc="0409001B" w:tentative="1">
+      <w:start w:val="1"/>
+      <w:numFmt w:val="lowerRoman"/>
+      <w:lvlText w:val="%3."/>
+      <w:lvlJc w:val="right"/>
+      <w:pPr>
+        <w:ind w:left="2160" w:hanging="180"/>
+      </w:pPr>
+    </w:lvl>
+    <w:lvl w:ilvl="3" w:tplc="0409000F" w:tentative="1">
+      <w:start w:val="1"/>
+      <w:numFmt w:val="decimal"/>
+      <w:lvlText w:val="%4."/>
+      <w:lvlJc w:val="left"/>
+      <w:pPr>
+        <w:ind w:left="2880" w:hanging="360"/>
+      </w:pPr>
+    </w:lvl>
+    <w:lvl w:ilvl="4" w:tplc="04090019" w:tentative="1">
+      <w:start w:val="1"/>
+      <w:numFmt w:val="lowerLetter"/>
+      <w:lvlText w:val="%5."/>
+      <w:lvlJc w:val="left"/>
+      <w:pPr>
+        <w:ind w:left="3600" w:hanging="360"/>
+      </w:pPr>
+    </w:lvl>
+    <w:lvl w:ilvl="5" w:tplc="0409001B" w:tentative="1">
+      <w:start w:val="1"/>
+      <w:numFmt w:val="lowerRoman"/>
+      <w:lvlText w:val="%6."/>
+      <w:lvlJc w:val="right"/>
+      <w:pPr>
+        <w:ind w:left="4320" w:hanging="180"/>
+      </w:pPr>
+    </w:lvl>
+    <w:lvl w:ilvl="6" w:tplc="0409000F" w:tentative="1">
+      <w:start w:val="1"/>
+      <w:numFmt w:val="decimal"/>
+      <w:lvlText w:val="%7."/>
+      <w:lvlJc w:val="left"/>
+      <w:pPr>
+        <w:ind w:left="5040" w:hanging="360"/>
+      </w:pPr>
+    </w:lvl>
+    <w:lvl w:ilvl="7" w:tplc="04090019" w:tentative="1">
+      <w:start w:val="1"/>
+      <w:numFmt w:val="lowerLetter"/>
+      <w:lvlText w:val="%8."/>
+      <w:lvlJc w:val="left"/>
+      <w:pPr>
+        <w:ind w:left="5760" w:hanging="360"/>
+      </w:pPr>
+    </w:lvl>
+    <w:lvl w:ilvl="8" w:tplc="0409001B" w:tentative="1">
+      <w:start w:val="1"/>
+      <w:numFmt w:val="lowerRoman"/>
+      <w:lvlText w:val="%9."/>
+      <w:lvlJc w:val="right"/>
+      <w:pPr>
+        <w:ind w:left="6480" w:hanging="180"/>
+      </w:pPr>
+    </w:lvl>
+  </w:abstractNum>
+  <w:abstractNum w:abstractNumId="11" w15:restartNumberingAfterBreak="0">
     <w:nsid w:val="3C7467C7"/>
     <w:multiLevelType w:val="hybridMultilevel"/>
     <w:tmpl w:val="B27E19D8"/>
@@ -1300,7 +2454,7 @@
       </w:pPr>
     </w:lvl>
   </w:abstractNum>
-  <w:abstractNum w:abstractNumId="7" w15:restartNumberingAfterBreak="0">
+  <w:abstractNum w:abstractNumId="12" w15:restartNumberingAfterBreak="0">
     <w:nsid w:val="3D85472F"/>
     <w:multiLevelType w:val="hybridMultilevel"/>
     <w:tmpl w:val="2FBA821C"/>
@@ -1386,7 +2540,93 @@
       </w:pPr>
     </w:lvl>
   </w:abstractNum>
-  <w:abstractNum w:abstractNumId="8" w15:restartNumberingAfterBreak="0">
+  <w:abstractNum w:abstractNumId="13" w15:restartNumberingAfterBreak="0">
+    <w:nsid w:val="40C205D0"/>
+    <w:multiLevelType w:val="hybridMultilevel"/>
+    <w:tmpl w:val="07D02B68"/>
+    <w:lvl w:ilvl="0" w:tplc="0409000F">
+      <w:start w:val="1"/>
+      <w:numFmt w:val="decimal"/>
+      <w:lvlText w:val="%1."/>
+      <w:lvlJc w:val="left"/>
+      <w:pPr>
+        <w:ind w:left="720" w:hanging="360"/>
+      </w:pPr>
+    </w:lvl>
+    <w:lvl w:ilvl="1" w:tplc="04090019" w:tentative="1">
+      <w:start w:val="1"/>
+      <w:numFmt w:val="lowerLetter"/>
+      <w:lvlText w:val="%2."/>
+      <w:lvlJc w:val="left"/>
+      <w:pPr>
+        <w:ind w:left="1440" w:hanging="360"/>
+      </w:pPr>
+    </w:lvl>
+    <w:lvl w:ilvl="2" w:tplc="0409001B" w:tentative="1">
+      <w:start w:val="1"/>
+      <w:numFmt w:val="lowerRoman"/>
+      <w:lvlText w:val="%3."/>
+      <w:lvlJc w:val="right"/>
+      <w:pPr>
+        <w:ind w:left="2160" w:hanging="180"/>
+      </w:pPr>
+    </w:lvl>
+    <w:lvl w:ilvl="3" w:tplc="0409000F" w:tentative="1">
+      <w:start w:val="1"/>
+      <w:numFmt w:val="decimal"/>
+      <w:lvlText w:val="%4."/>
+      <w:lvlJc w:val="left"/>
+      <w:pPr>
+        <w:ind w:left="2880" w:hanging="360"/>
+      </w:pPr>
+    </w:lvl>
+    <w:lvl w:ilvl="4" w:tplc="04090019" w:tentative="1">
+      <w:start w:val="1"/>
+      <w:numFmt w:val="lowerLetter"/>
+      <w:lvlText w:val="%5."/>
+      <w:lvlJc w:val="left"/>
+      <w:pPr>
+        <w:ind w:left="3600" w:hanging="360"/>
+      </w:pPr>
+    </w:lvl>
+    <w:lvl w:ilvl="5" w:tplc="0409001B" w:tentative="1">
+      <w:start w:val="1"/>
+      <w:numFmt w:val="lowerRoman"/>
+      <w:lvlText w:val="%6."/>
+      <w:lvlJc w:val="right"/>
+      <w:pPr>
+        <w:ind w:left="4320" w:hanging="180"/>
+      </w:pPr>
+    </w:lvl>
+    <w:lvl w:ilvl="6" w:tplc="0409000F" w:tentative="1">
+      <w:start w:val="1"/>
+      <w:numFmt w:val="decimal"/>
+      <w:lvlText w:val="%7."/>
+      <w:lvlJc w:val="left"/>
+      <w:pPr>
+        <w:ind w:left="5040" w:hanging="360"/>
+      </w:pPr>
+    </w:lvl>
+    <w:lvl w:ilvl="7" w:tplc="04090019" w:tentative="1">
+      <w:start w:val="1"/>
+      <w:numFmt w:val="lowerLetter"/>
+      <w:lvlText w:val="%8."/>
+      <w:lvlJc w:val="left"/>
+      <w:pPr>
+        <w:ind w:left="5760" w:hanging="360"/>
+      </w:pPr>
+    </w:lvl>
+    <w:lvl w:ilvl="8" w:tplc="0409001B" w:tentative="1">
+      <w:start w:val="1"/>
+      <w:numFmt w:val="lowerRoman"/>
+      <w:lvlText w:val="%9."/>
+      <w:lvlJc w:val="right"/>
+      <w:pPr>
+        <w:ind w:left="6480" w:hanging="180"/>
+      </w:pPr>
+    </w:lvl>
+  </w:abstractNum>
+  <w:abstractNum w:abstractNumId="14" w15:restartNumberingAfterBreak="0">
     <w:nsid w:val="47960AAE"/>
     <w:multiLevelType w:val="hybridMultilevel"/>
     <w:tmpl w:val="E896804E"/>
@@ -1472,7 +2712,7 @@
       </w:pPr>
     </w:lvl>
   </w:abstractNum>
-  <w:abstractNum w:abstractNumId="9" w15:restartNumberingAfterBreak="0">
+  <w:abstractNum w:abstractNumId="15" w15:restartNumberingAfterBreak="0">
     <w:nsid w:val="47E72C52"/>
     <w:multiLevelType w:val="hybridMultilevel"/>
     <w:tmpl w:val="A8427BF2"/>
@@ -1558,35 +2798,231 @@
       </w:pPr>
     </w:lvl>
   </w:abstractNum>
+  <w:abstractNum w:abstractNumId="16" w15:restartNumberingAfterBreak="0">
+    <w:nsid w:val="4FC74F76"/>
+    <w:multiLevelType w:val="hybridMultilevel"/>
+    <w:tmpl w:val="E7DA3E08"/>
+    <w:lvl w:ilvl="0" w:tplc="0409000F">
+      <w:start w:val="1"/>
+      <w:numFmt w:val="decimal"/>
+      <w:lvlText w:val="%1."/>
+      <w:lvlJc w:val="left"/>
+      <w:pPr>
+        <w:ind w:left="720" w:hanging="360"/>
+      </w:pPr>
+    </w:lvl>
+    <w:lvl w:ilvl="1" w:tplc="04090019" w:tentative="1">
+      <w:start w:val="1"/>
+      <w:numFmt w:val="lowerLetter"/>
+      <w:lvlText w:val="%2."/>
+      <w:lvlJc w:val="left"/>
+      <w:pPr>
+        <w:ind w:left="1440" w:hanging="360"/>
+      </w:pPr>
+    </w:lvl>
+    <w:lvl w:ilvl="2" w:tplc="0409001B" w:tentative="1">
+      <w:start w:val="1"/>
+      <w:numFmt w:val="lowerRoman"/>
+      <w:lvlText w:val="%3."/>
+      <w:lvlJc w:val="right"/>
+      <w:pPr>
+        <w:ind w:left="2160" w:hanging="180"/>
+      </w:pPr>
+    </w:lvl>
+    <w:lvl w:ilvl="3" w:tplc="0409000F" w:tentative="1">
+      <w:start w:val="1"/>
+      <w:numFmt w:val="decimal"/>
+      <w:lvlText w:val="%4."/>
+      <w:lvlJc w:val="left"/>
+      <w:pPr>
+        <w:ind w:left="2880" w:hanging="360"/>
+      </w:pPr>
+    </w:lvl>
+    <w:lvl w:ilvl="4" w:tplc="04090019" w:tentative="1">
+      <w:start w:val="1"/>
+      <w:numFmt w:val="lowerLetter"/>
+      <w:lvlText w:val="%5."/>
+      <w:lvlJc w:val="left"/>
+      <w:pPr>
+        <w:ind w:left="3600" w:hanging="360"/>
+      </w:pPr>
+    </w:lvl>
+    <w:lvl w:ilvl="5" w:tplc="0409001B" w:tentative="1">
+      <w:start w:val="1"/>
+      <w:numFmt w:val="lowerRoman"/>
+      <w:lvlText w:val="%6."/>
+      <w:lvlJc w:val="right"/>
+      <w:pPr>
+        <w:ind w:left="4320" w:hanging="180"/>
+      </w:pPr>
+    </w:lvl>
+    <w:lvl w:ilvl="6" w:tplc="0409000F" w:tentative="1">
+      <w:start w:val="1"/>
+      <w:numFmt w:val="decimal"/>
+      <w:lvlText w:val="%7."/>
+      <w:lvlJc w:val="left"/>
+      <w:pPr>
+        <w:ind w:left="5040" w:hanging="360"/>
+      </w:pPr>
+    </w:lvl>
+    <w:lvl w:ilvl="7" w:tplc="04090019" w:tentative="1">
+      <w:start w:val="1"/>
+      <w:numFmt w:val="lowerLetter"/>
+      <w:lvlText w:val="%8."/>
+      <w:lvlJc w:val="left"/>
+      <w:pPr>
+        <w:ind w:left="5760" w:hanging="360"/>
+      </w:pPr>
+    </w:lvl>
+    <w:lvl w:ilvl="8" w:tplc="0409001B" w:tentative="1">
+      <w:start w:val="1"/>
+      <w:numFmt w:val="lowerRoman"/>
+      <w:lvlText w:val="%9."/>
+      <w:lvlJc w:val="right"/>
+      <w:pPr>
+        <w:ind w:left="6480" w:hanging="180"/>
+      </w:pPr>
+    </w:lvl>
+  </w:abstractNum>
+  <w:abstractNum w:abstractNumId="17" w15:restartNumberingAfterBreak="0">
+    <w:nsid w:val="7AF13972"/>
+    <w:multiLevelType w:val="hybridMultilevel"/>
+    <w:tmpl w:val="D78E1448"/>
+    <w:lvl w:ilvl="0" w:tplc="0409000F">
+      <w:start w:val="1"/>
+      <w:numFmt w:val="decimal"/>
+      <w:lvlText w:val="%1."/>
+      <w:lvlJc w:val="left"/>
+      <w:pPr>
+        <w:ind w:left="720" w:hanging="360"/>
+      </w:pPr>
+    </w:lvl>
+    <w:lvl w:ilvl="1" w:tplc="04090019" w:tentative="1">
+      <w:start w:val="1"/>
+      <w:numFmt w:val="lowerLetter"/>
+      <w:lvlText w:val="%2."/>
+      <w:lvlJc w:val="left"/>
+      <w:pPr>
+        <w:ind w:left="1440" w:hanging="360"/>
+      </w:pPr>
+    </w:lvl>
+    <w:lvl w:ilvl="2" w:tplc="0409001B" w:tentative="1">
+      <w:start w:val="1"/>
+      <w:numFmt w:val="lowerRoman"/>
+      <w:lvlText w:val="%3."/>
+      <w:lvlJc w:val="right"/>
+      <w:pPr>
+        <w:ind w:left="2160" w:hanging="180"/>
+      </w:pPr>
+    </w:lvl>
+    <w:lvl w:ilvl="3" w:tplc="0409000F" w:tentative="1">
+      <w:start w:val="1"/>
+      <w:numFmt w:val="decimal"/>
+      <w:lvlText w:val="%4."/>
+      <w:lvlJc w:val="left"/>
+      <w:pPr>
+        <w:ind w:left="2880" w:hanging="360"/>
+      </w:pPr>
+    </w:lvl>
+    <w:lvl w:ilvl="4" w:tplc="04090019" w:tentative="1">
+      <w:start w:val="1"/>
+      <w:numFmt w:val="lowerLetter"/>
+      <w:lvlText w:val="%5."/>
+      <w:lvlJc w:val="left"/>
+      <w:pPr>
+        <w:ind w:left="3600" w:hanging="360"/>
+      </w:pPr>
+    </w:lvl>
+    <w:lvl w:ilvl="5" w:tplc="0409001B" w:tentative="1">
+      <w:start w:val="1"/>
+      <w:numFmt w:val="lowerRoman"/>
+      <w:lvlText w:val="%6."/>
+      <w:lvlJc w:val="right"/>
+      <w:pPr>
+        <w:ind w:left="4320" w:hanging="180"/>
+      </w:pPr>
+    </w:lvl>
+    <w:lvl w:ilvl="6" w:tplc="0409000F" w:tentative="1">
+      <w:start w:val="1"/>
+      <w:numFmt w:val="decimal"/>
+      <w:lvlText w:val="%7."/>
+      <w:lvlJc w:val="left"/>
+      <w:pPr>
+        <w:ind w:left="5040" w:hanging="360"/>
+      </w:pPr>
+    </w:lvl>
+    <w:lvl w:ilvl="7" w:tplc="04090019" w:tentative="1">
+      <w:start w:val="1"/>
+      <w:numFmt w:val="lowerLetter"/>
+      <w:lvlText w:val="%8."/>
+      <w:lvlJc w:val="left"/>
+      <w:pPr>
+        <w:ind w:left="5760" w:hanging="360"/>
+      </w:pPr>
+    </w:lvl>
+    <w:lvl w:ilvl="8" w:tplc="0409001B" w:tentative="1">
+      <w:start w:val="1"/>
+      <w:numFmt w:val="lowerRoman"/>
+      <w:lvlText w:val="%9."/>
+      <w:lvlJc w:val="right"/>
+      <w:pPr>
+        <w:ind w:left="6480" w:hanging="180"/>
+      </w:pPr>
+    </w:lvl>
+  </w:abstractNum>
   <w:num w:numId="1">
+    <w:abstractNumId w:val="11"/>
+  </w:num>
+  <w:num w:numId="2">
+    <w:abstractNumId w:val="12"/>
+  </w:num>
+  <w:num w:numId="3">
+    <w:abstractNumId w:val="2"/>
+  </w:num>
+  <w:num w:numId="4">
+    <w:abstractNumId w:val="4"/>
+  </w:num>
+  <w:num w:numId="5">
+    <w:abstractNumId w:val="14"/>
+  </w:num>
+  <w:num w:numId="6">
     <w:abstractNumId w:val="6"/>
   </w:num>
-  <w:num w:numId="2">
+  <w:num w:numId="7">
     <w:abstractNumId w:val="7"/>
   </w:num>
-  <w:num w:numId="3">
-    <w:abstractNumId w:val="1"/>
-  </w:num>
-  <w:num w:numId="4">
-    <w:abstractNumId w:val="2"/>
-  </w:num>
-  <w:num w:numId="5">
+  <w:num w:numId="8">
     <w:abstractNumId w:val="8"/>
   </w:num>
-  <w:num w:numId="6">
-    <w:abstractNumId w:val="3"/>
-  </w:num>
-  <w:num w:numId="7">
-    <w:abstractNumId w:val="4"/>
-  </w:num>
-  <w:num w:numId="8">
-    <w:abstractNumId w:val="5"/>
-  </w:num>
   <w:num w:numId="9">
-    <w:abstractNumId w:val="9"/>
+    <w:abstractNumId w:val="15"/>
   </w:num>
   <w:num w:numId="10">
     <w:abstractNumId w:val="0"/>
+  </w:num>
+  <w:num w:numId="11">
+    <w:abstractNumId w:val="16"/>
+  </w:num>
+  <w:num w:numId="12">
+    <w:abstractNumId w:val="9"/>
+  </w:num>
+  <w:num w:numId="13">
+    <w:abstractNumId w:val="17"/>
+  </w:num>
+  <w:num w:numId="14">
+    <w:abstractNumId w:val="3"/>
+  </w:num>
+  <w:num w:numId="15">
+    <w:abstractNumId w:val="1"/>
+  </w:num>
+  <w:num w:numId="16">
+    <w:abstractNumId w:val="5"/>
+  </w:num>
+  <w:num w:numId="17">
+    <w:abstractNumId w:val="13"/>
+  </w:num>
+  <w:num w:numId="18">
+    <w:abstractNumId w:val="10"/>
   </w:num>
 </w:numbering>
 </file>
@@ -1714,6 +3150,7 @@
     <w:lsdException w:name="HTML Sample" w:semiHidden="1" w:unhideWhenUsed="1"/>
     <w:lsdException w:name="HTML Typewriter" w:semiHidden="1" w:unhideWhenUsed="1"/>
     <w:lsdException w:name="HTML Variable" w:semiHidden="1" w:unhideWhenUsed="1"/>
+    <w:lsdException w:name="Normal Table" w:semiHidden="1" w:unhideWhenUsed="1"/>
     <w:lsdException w:name="annotation subject" w:semiHidden="1" w:unhideWhenUsed="1"/>
     <w:lsdException w:name="No List" w:semiHidden="1" w:unhideWhenUsed="1"/>
     <w:lsdException w:name="Outline List 1" w:semiHidden="1" w:unhideWhenUsed="1"/>
@@ -1760,8 +3197,10 @@
     <w:lsdException w:name="Table Subtle 2" w:semiHidden="1" w:unhideWhenUsed="1"/>
     <w:lsdException w:name="Table Web 1" w:semiHidden="1" w:unhideWhenUsed="1"/>
     <w:lsdException w:name="Table Web 2" w:semiHidden="1" w:unhideWhenUsed="1"/>
+    <w:lsdException w:name="Table Web 3" w:semiHidden="1" w:unhideWhenUsed="1"/>
     <w:lsdException w:name="Balloon Text" w:semiHidden="1" w:unhideWhenUsed="1"/>
     <w:lsdException w:name="Table Grid" w:uiPriority="39"/>
+    <w:lsdException w:name="Table Theme" w:semiHidden="1" w:unhideWhenUsed="1"/>
     <w:lsdException w:name="Placeholder Text" w:semiHidden="1"/>
     <w:lsdException w:name="No Spacing" w:uiPriority="1" w:qFormat="1"/>
     <w:lsdException w:name="Light Shading" w:uiPriority="60"/>

</xml_diff>